<commit_message>
sorry, made some finishing touches
</commit_message>
<xml_diff>
--- a/TASK 1.docx
+++ b/TASK 1.docx
@@ -79,6 +79,137 @@
         <w:t>Print the result</w:t>
       </w:r>
     </w:p>
+    <w:p>
+      <w:pPr>
+        <w:jc w:val="center"/>
+        <w:rPr>
+          <w:b/>
+          <w:bCs/>
+          <w:u w:val="single"/>
+        </w:rPr>
+      </w:pPr>
+      <w:r>
+        <w:rPr>
+          <w:b/>
+          <w:bCs/>
+          <w:u w:val="single"/>
+        </w:rPr>
+        <w:t>Task 2</w:t>
+      </w:r>
+    </w:p>
+    <w:p>
+      <w:r>
+        <w:t xml:space="preserve">Create a container to </w:t>
+      </w:r>
+      <w:proofErr w:type="spellStart"/>
+      <w:r>
+        <w:t>holg</w:t>
+      </w:r>
+      <w:proofErr w:type="spellEnd"/>
+      <w:r>
+        <w:t xml:space="preserve"> the </w:t>
+      </w:r>
+      <w:proofErr w:type="spellStart"/>
+      <w:r>
+        <w:t>sntence</w:t>
+      </w:r>
+      <w:proofErr w:type="spellEnd"/>
+    </w:p>
+    <w:p>
+      <w:proofErr w:type="spellStart"/>
+      <w:r>
+        <w:t>Creat</w:t>
+      </w:r>
+      <w:proofErr w:type="spellEnd"/>
+      <w:r>
+        <w:t xml:space="preserve"> a container to hold word count</w:t>
+      </w:r>
+    </w:p>
+    <w:p>
+      <w:r>
+        <w:t xml:space="preserve">Read the word character by character </w:t>
+      </w:r>
+    </w:p>
+    <w:p>
+      <w:r>
+        <w:t>On seeing single space add one to word count</w:t>
+      </w:r>
+    </w:p>
+    <w:p>
+      <w:r>
+        <w:t xml:space="preserve">Print the word </w:t>
+      </w:r>
+      <w:proofErr w:type="spellStart"/>
+      <w:r>
+        <w:t>ount</w:t>
+      </w:r>
+      <w:proofErr w:type="spellEnd"/>
+      <w:r>
+        <w:t xml:space="preserve"> result</w:t>
+      </w:r>
+    </w:p>
+    <w:p>
+      <w:pPr>
+        <w:jc w:val="center"/>
+        <w:rPr>
+          <w:b/>
+          <w:bCs/>
+          <w:u w:val="single"/>
+        </w:rPr>
+      </w:pPr>
+      <w:r>
+        <w:rPr>
+          <w:b/>
+          <w:bCs/>
+          <w:u w:val="single"/>
+        </w:rPr>
+        <w:t>Task 3</w:t>
+      </w:r>
+    </w:p>
+    <w:p>
+      <w:r>
+        <w:t xml:space="preserve">Create a container to hold the </w:t>
+      </w:r>
+      <w:proofErr w:type="spellStart"/>
+      <w:r>
+        <w:t>sntence</w:t>
+      </w:r>
+      <w:proofErr w:type="spellEnd"/>
+    </w:p>
+    <w:p>
+      <w:proofErr w:type="spellStart"/>
+      <w:r>
+        <w:t>Creat</w:t>
+      </w:r>
+      <w:proofErr w:type="spellEnd"/>
+      <w:r>
+        <w:t xml:space="preserve"> a container to hold vowel character(</w:t>
+      </w:r>
+      <w:proofErr w:type="spellStart"/>
+      <w:r>
+        <w:t>aeiou</w:t>
+      </w:r>
+      <w:proofErr w:type="spellEnd"/>
+      <w:r>
+        <w:t>)</w:t>
+      </w:r>
+    </w:p>
+    <w:p>
+      <w:r>
+        <w:t>Read the sentence character by character</w:t>
+      </w:r>
+    </w:p>
+    <w:p>
+      <w:r>
+        <w:t>On seeing any vowel character</w:t>
+      </w:r>
+    </w:p>
+    <w:p>
+      <w:r>
+        <w:t>Add 1 to the vowel count.</w:t>
+      </w:r>
+    </w:p>
+    <w:p/>
     <w:p/>
     <w:sectPr>
       <w:pgSz w:w="12240" w:h="15840"/>

</xml_diff>